<commit_message>
cambios ERS y pdf
</commit_message>
<xml_diff>
--- a/ERS MY_FACTURAS.docx
+++ b/ERS MY_FACTURAS.docx
@@ -896,7 +896,6 @@
       </w:r>
     </w:p>
     <w:p/>
-    <w:p/>
     <w:p>
       <w:pPr>
         <w:pStyle w:val="Ttulo2"/>
@@ -1028,7 +1027,7 @@
     </w:p>
     <w:p>
       <w:pPr>
-        <w:spacing w:after="240" w:line="240" w:lineRule="auto"/>
+        <w:pStyle w:val="Ttulo2"/>
         <w:rPr>
           <w:rFonts w:ascii="Times New Roman" w:eastAsia="Times New Roman" w:hAnsi="Times New Roman" w:cs="Times New Roman"/>
           <w:sz w:val="24"/>
@@ -1036,10 +1035,17 @@
           <w:lang w:eastAsia="es-ES"/>
         </w:rPr>
       </w:pPr>
-    </w:p>
-    <w:p>
-      <w:pPr>
-        <w:pStyle w:val="Ttulo2"/>
+      <w:r>
+        <w:rPr>
+          <w:rFonts w:eastAsia="Times New Roman"/>
+          <w:lang w:eastAsia="es-ES"/>
+        </w:rPr>
+        <w:t>AMBITO DEL SISTEMA</w:t>
+      </w:r>
+    </w:p>
+    <w:p>
+      <w:pPr>
+        <w:spacing w:after="0" w:line="240" w:lineRule="auto"/>
         <w:rPr>
           <w:rFonts w:ascii="Times New Roman" w:eastAsia="Times New Roman" w:hAnsi="Times New Roman" w:cs="Times New Roman"/>
           <w:sz w:val="24"/>
@@ -1047,24 +1053,6 @@
           <w:lang w:eastAsia="es-ES"/>
         </w:rPr>
       </w:pPr>
-      <w:r>
-        <w:rPr>
-          <w:rFonts w:eastAsia="Times New Roman"/>
-          <w:lang w:eastAsia="es-ES"/>
-        </w:rPr>
-        <w:t>AMBITO DEL SISTEMA</w:t>
-      </w:r>
-    </w:p>
-    <w:p>
-      <w:pPr>
-        <w:spacing w:after="0" w:line="240" w:lineRule="auto"/>
-        <w:rPr>
-          <w:rFonts w:ascii="Times New Roman" w:eastAsia="Times New Roman" w:hAnsi="Times New Roman" w:cs="Times New Roman"/>
-          <w:sz w:val="24"/>
-          <w:szCs w:val="24"/>
-          <w:lang w:eastAsia="es-ES"/>
-        </w:rPr>
-      </w:pPr>
     </w:p>
     <w:p>
       <w:pPr>
@@ -1091,7 +1079,13 @@
         <w:rPr>
           <w:lang w:eastAsia="es-ES"/>
         </w:rPr>
-        <w:t xml:space="preserve"> será MY Facturas, siguiente la </w:t>
+        <w:t xml:space="preserve"> será MY Facturas, siguiendo</w:t>
+      </w:r>
+      <w:r>
+        <w:rPr>
+          <w:lang w:eastAsia="es-ES"/>
+        </w:rPr>
+        <w:t xml:space="preserve"> la </w:t>
       </w:r>
       <w:r>
         <w:rPr>
@@ -1372,32 +1366,31 @@
     </w:tbl>
     <w:p/>
     <w:p/>
+    <w:p>
+      <w:pPr>
+        <w:pStyle w:val="Ttulo2"/>
+      </w:pPr>
+      <w:r>
+        <w:t>DEFINICIONES, ACRONIMOS Y ABREVIATURAS</w:t>
+      </w:r>
+    </w:p>
     <w:p/>
     <w:p>
-      <w:pPr>
-        <w:pStyle w:val="Ttulo2"/>
-      </w:pPr>
+      <w:r>
+        <w:t>Clientes: los que solicitan y/o</w:t>
+      </w:r>
+      <w:r>
+        <w:t xml:space="preserve"> pagan el desarrollo del software.</w:t>
+      </w:r>
+    </w:p>
+    <w:p>
+      <w:r>
+        <w:t>Usuarios finales: los que utilizaran el programa.</w:t>
+      </w:r>
+    </w:p>
+    <w:p>
       <w:r>
         <w:lastRenderedPageBreak/>
-        <w:t>DEFINICIONES, ACRONIMOS Y ABREVIATURAS</w:t>
-      </w:r>
-    </w:p>
-    <w:p/>
-    <w:p>
-      <w:r>
-        <w:t>Clientes: los que solicitan y/o</w:t>
-      </w:r>
-      <w:r>
-        <w:t xml:space="preserve"> pagan el desarrollo del software.</w:t>
-      </w:r>
-    </w:p>
-    <w:p>
-      <w:r>
-        <w:t>Usuarios finales: los que utilizaran el programa.</w:t>
-      </w:r>
-    </w:p>
-    <w:p>
-      <w:r>
         <w:t>Numeración</w:t>
       </w:r>
       <w:r>
@@ -1549,37 +1542,26 @@
         <w:t>Requerimientos Específicos: Se detallan los requerimientos del usuario en cuanto a software a desarrollar.</w:t>
       </w:r>
     </w:p>
-    <w:p>
-      <w:pPr>
-        <w:pStyle w:val="Ttulo1"/>
-        <w:spacing w:line="240" w:lineRule="auto"/>
-      </w:pPr>
-    </w:p>
     <w:p/>
     <w:p/>
+    <w:p>
+      <w:pPr>
+        <w:pStyle w:val="Ttulo1"/>
+      </w:pPr>
+      <w:r>
+        <w:t>DESCRIPCION GENERAL</w:t>
+      </w:r>
+    </w:p>
     <w:p/>
+    <w:p>
+      <w:pPr>
+        <w:pStyle w:val="Ttulo2"/>
+      </w:pPr>
+      <w:r>
+        <w:t>PERSPECTIVA DEL PRODUCTO</w:t>
+      </w:r>
+    </w:p>
     <w:p/>
-    <w:p/>
-    <w:p/>
-    <w:p>
-      <w:pPr>
-        <w:pStyle w:val="Ttulo1"/>
-      </w:pPr>
-      <w:r>
-        <w:lastRenderedPageBreak/>
-        <w:t>DESCRIPCION GENERAL</w:t>
-      </w:r>
-    </w:p>
-    <w:p/>
-    <w:p>
-      <w:pPr>
-        <w:pStyle w:val="Ttulo2"/>
-      </w:pPr>
-      <w:r>
-        <w:t>PERSPECTIVA DEL PRODUCTO</w:t>
-      </w:r>
-    </w:p>
-    <w:p/>
     <w:p>
       <w:r>
         <w:t xml:space="preserve">El programa que se va a desarrollar </w:t>
@@ -1608,17 +1590,26 @@
         <w:t>/hotel</w:t>
       </w:r>
       <w:r>
-        <w:t>. Ahora mismo el procedimiento que se hace es, el personal del hostal escribe u</w:t>
+        <w:t>. Ahora mismo el procedimiento que se hace es, el personal del hostal</w:t>
+      </w:r>
+      <w:r>
+        <w:t>/hotel</w:t>
+      </w:r>
+      <w:r>
+        <w:t xml:space="preserve"> escribe u</w:t>
       </w:r>
       <w:r>
         <w:t>n</w:t>
       </w:r>
       <w:r>
-        <w:t xml:space="preserve"> email o llama por teléfono al soporte técnico de PMS para las modificaciones, y </w:t>
+        <w:t xml:space="preserve"> email o llama por teléfono al soporte técnico de</w:t>
+      </w:r>
+      <w:r>
+        <w:t xml:space="preserve"> PMS para las modificaciones, </w:t>
       </w:r>
       <w:proofErr w:type="gramStart"/>
       <w:r>
-        <w:t>estos</w:t>
+        <w:t>los</w:t>
       </w:r>
       <w:r>
         <w:t xml:space="preserve"> técnico</w:t>
@@ -1827,7 +1818,6 @@
           </w:tcPr>
           <w:p>
             <w:r>
-              <w:lastRenderedPageBreak/>
               <w:t>Tipo de Usuario</w:t>
             </w:r>
           </w:p>
@@ -2022,58 +2012,55 @@
     <w:p/>
     <w:p>
       <w:r>
-        <w:t xml:space="preserve">No se tiene pensado pensado hacer ninguna futura </w:t>
-      </w:r>
-      <w:r>
-        <w:t>adición</w:t>
-      </w:r>
-      <w:r>
-        <w:t xml:space="preserve"> de funcionalidad.</w:t>
+        <w:t xml:space="preserve">Se tiene pensado modificar la ruta de la base de datos, en el caso de que el servidor no sea gestión de </w:t>
+      </w:r>
+      <w:proofErr w:type="spellStart"/>
+      <w:r>
+        <w:t>Masteryield</w:t>
+      </w:r>
+      <w:proofErr w:type="spellEnd"/>
+      <w:r>
+        <w:t xml:space="preserve"> y tenga rutas diferentes a las que se tiene por defecto.</w:t>
       </w:r>
     </w:p>
     <w:p/>
     <w:p/>
+    <w:p>
+      <w:pPr>
+        <w:pStyle w:val="Ttulo1"/>
+      </w:pPr>
+      <w:r>
+        <w:t>REQUISITOS ESPECIFICOS</w:t>
+      </w:r>
+    </w:p>
+    <w:p/>
+    <w:p>
+      <w:r>
+        <w:t>R01. BUSCAR FACTURA Y MOSTRAR SUS DATOS</w:t>
+      </w:r>
+    </w:p>
+    <w:p>
+      <w:r>
+        <w:t>R02. MODIFICAR EL NUMERO DE FACTURA</w:t>
+      </w:r>
+    </w:p>
+    <w:p>
+      <w:r>
+        <w:t>R03. MODIFICAR LA SERIE DE FACTURA</w:t>
+      </w:r>
+    </w:p>
+    <w:p>
+      <w:r>
+        <w:t>R04. MODIFICAR LA FECHA DE FACTURA</w:t>
+      </w:r>
+    </w:p>
+    <w:p>
+      <w:r>
+        <w:t>R05. ELIMINAR FACTURA</w:t>
+      </w:r>
+    </w:p>
     <w:p/>
     <w:p/>
-    <w:p/>
-    <w:p/>
-    <w:p>
-      <w:pPr>
-        <w:pStyle w:val="Ttulo1"/>
-      </w:pPr>
-      <w:r>
-        <w:lastRenderedPageBreak/>
-        <w:t>REQUISITOS ESPECIFICOS</w:t>
-      </w:r>
-    </w:p>
-    <w:p/>
-    <w:p>
-      <w:r>
-        <w:t>R01. BUSCAR FACTURA Y MOSTRAR SUS DATOS</w:t>
-      </w:r>
-    </w:p>
-    <w:p>
-      <w:r>
-        <w:t>R02. MODIFICAR EL NUMERO DE FACTURA</w:t>
-      </w:r>
-    </w:p>
-    <w:p>
-      <w:r>
-        <w:t>R03. MODIFICAR LA SERIE DE FACTURA</w:t>
-      </w:r>
-    </w:p>
-    <w:p>
-      <w:r>
-        <w:t>R04. MODIFICAR LA FECHA DE FACTURA</w:t>
-      </w:r>
-    </w:p>
-    <w:p>
-      <w:r>
-        <w:t>R05. ELIMINAR FACTURA</w:t>
-      </w:r>
-    </w:p>
-    <w:p/>
-    <w:p/>
     <w:p>
       <w:pPr>
         <w:pStyle w:val="Ttulo2"/>
@@ -2108,6 +2095,7 @@
     </w:p>
     <w:p>
       <w:r>
+        <w:lastRenderedPageBreak/>
         <w:t>En cuanto a la interfaz hardware, se necesitará de lo básico para interactuar con el ordenador, un teclado, monitor, y ordenador con sistema operativo. Opcionalmente, se podrá utilizar un ratón. Con el teclado se pondrá poder entre los distintos campos/botones, y podrás escribir el número a modificar.</w:t>
       </w:r>
     </w:p>
@@ -2288,7 +2276,6 @@
     </w:p>
     <w:p>
       <w:r>
-        <w:lastRenderedPageBreak/>
         <w:t xml:space="preserve">Serie de Factura, numero, </w:t>
       </w:r>
       <w:r>
@@ -2520,6 +2507,7 @@
     </w:p>
     <w:p>
       <w:r>
+        <w:lastRenderedPageBreak/>
         <w:t>Numero de factura, cl</w:t>
       </w:r>
       <w:r>
@@ -2731,7 +2719,6 @@
     </w:p>
     <w:p>
       <w:r>
-        <w:lastRenderedPageBreak/>
         <w:t>Una vez que la factura haya sido encontrada siguiendo los pasos de RF1, debemos seleccionar el radio button correspondiente a modificar serie, una vez hecho ya podremos observar que se habilitará el botón de modificar. Debemos introducir la serie de factura nueva. Luego darle clic al botón Modificar</w:t>
       </w:r>
       <w:r>
@@ -2921,6 +2908,7 @@
     </w:p>
     <w:p>
       <w:r>
+        <w:lastRenderedPageBreak/>
         <w:t xml:space="preserve">Una vez que la factura haya sido encontrada siguiendo los pasos de RF1, debemos seleccionar el radio button correspondiente a modificar fecha, una vez hecho ya podremos observar que se habilitará el botón de modificar. Debemos introducir la fecha de factura </w:t>
       </w:r>
       <w:r>
@@ -3117,7 +3105,6 @@
     </w:p>
     <w:p>
       <w:r>
-        <w:lastRenderedPageBreak/>
         <w:t>Una ventana emergente diciéndonos que la factura ha sido modificada</w:t>
       </w:r>
     </w:p>
@@ -3156,62 +3143,77 @@
       </w:r>
       <w:r>
         <w:t xml:space="preserve"> virtual Java)</w:t>
+      </w:r>
+    </w:p>
+    <w:p>
+      <w:r>
+        <w:t xml:space="preserve">No </w:t>
+      </w:r>
+      <w:r>
+        <w:t>existen</w:t>
+      </w:r>
+      <w:r>
+        <w:t xml:space="preserve"> </w:t>
+      </w:r>
+      <w:r>
+        <w:t>límites</w:t>
+      </w:r>
+      <w:r>
+        <w:t xml:space="preserve"> de usuarios ni de terminales conectados a la base de datos</w:t>
+      </w:r>
+    </w:p>
+    <w:p/>
+    <w:p>
+      <w:pPr>
+        <w:pStyle w:val="Ttulo2"/>
+      </w:pPr>
+    </w:p>
+    <w:p>
+      <w:pPr>
+        <w:pStyle w:val="Ttulo2"/>
+      </w:pPr>
+      <w:r>
+        <w:t>RESTRCCIONES DE DISEÑO</w:t>
+      </w:r>
+    </w:p>
+    <w:p>
+      <w:r>
+        <w:t>No existen restricciones de este tipo</w:t>
+      </w:r>
+    </w:p>
+    <w:p/>
+    <w:p>
+      <w:pPr>
+        <w:pStyle w:val="Ttulo2"/>
+      </w:pPr>
+      <w:r>
+        <w:t>ATRIBUTOS DEL SISTEMA</w:t>
+      </w:r>
+    </w:p>
+    <w:p>
+      <w:r>
+        <w:t xml:space="preserve">La aplicación se inicia si existe una base de datos funcionando con </w:t>
+      </w:r>
+      <w:proofErr w:type="spellStart"/>
+      <w:r>
+        <w:t>Firebird</w:t>
+      </w:r>
+      <w:proofErr w:type="spellEnd"/>
+      <w:r>
+        <w:t xml:space="preserve"> y si la ruta es la de defecto (C:/ProgramData/Masteryield/Data/MASTERYIELD.FDB</w:t>
       </w:r>
       <w:bookmarkStart w:id="0" w:name="_GoBack"/>
       <w:bookmarkEnd w:id="0"/>
-    </w:p>
-    <w:p>
-      <w:r>
-        <w:t xml:space="preserve">No </w:t>
-      </w:r>
-      <w:r>
-        <w:t>existen</w:t>
-      </w:r>
-      <w:r>
-        <w:t xml:space="preserve"> </w:t>
-      </w:r>
-      <w:r>
-        <w:t>límites</w:t>
-      </w:r>
-      <w:r>
-        <w:t xml:space="preserve"> de usuarios ni de terminales conectados a la base de datos</w:t>
-      </w:r>
-    </w:p>
-    <w:p/>
-    <w:p>
-      <w:pPr>
-        <w:pStyle w:val="Ttulo2"/>
-      </w:pPr>
-    </w:p>
-    <w:p>
-      <w:pPr>
-        <w:pStyle w:val="Ttulo2"/>
-      </w:pPr>
-      <w:r>
-        <w:t>RESTRCCIONES DE DISEÑO</w:t>
-      </w:r>
-    </w:p>
-    <w:p>
-      <w:r>
-        <w:t>No existen restricciones de este tipo</w:t>
-      </w:r>
-    </w:p>
-    <w:p/>
-    <w:p>
-      <w:pPr>
-        <w:pStyle w:val="Ttulo2"/>
-      </w:pPr>
-      <w:r>
-        <w:t>ATRIBUTOS DEL SISTEMA</w:t>
-      </w:r>
-    </w:p>
-    <w:p>
-      <w:r>
-        <w:t>La aplicación se inicia si existe una base de datos funcionando con Firebird. No es necesario usuario y contraseña para acceder.</w:t>
-      </w:r>
-    </w:p>
-    <w:p>
-      <w:r>
+      <w:r>
+        <w:t>)</w:t>
+      </w:r>
+      <w:r>
+        <w:t>. No es necesario usuario y contraseña para acceder.</w:t>
+      </w:r>
+    </w:p>
+    <w:p>
+      <w:r>
+        <w:lastRenderedPageBreak/>
         <w:t>No hay un instalador, es simplemente un ejecutable .jar.</w:t>
       </w:r>
     </w:p>
@@ -3366,7 +3368,7 @@
                               <w:noProof/>
                               <w:color w:val="FFFFFF" w:themeColor="background1"/>
                             </w:rPr>
-                            <w:t>1</w:t>
+                            <w:t>10</w:t>
                           </w:r>
                           <w:r>
                             <w:rPr>
@@ -3430,7 +3432,7 @@
                         <w:noProof/>
                         <w:color w:val="FFFFFF" w:themeColor="background1"/>
                       </w:rPr>
-                      <w:t>1</w:t>
+                      <w:t>10</w:t>
                     </w:r>
                     <w:r>
                       <w:rPr>
@@ -6355,68 +6357,68 @@
     </dgm:pt>
   </dgm:ptLst>
   <dgm:cxnLst>
+    <dgm:cxn modelId="{93715736-C92A-4629-A6E8-EA60317F26EE}" srcId="{EAA80570-CFDC-4216-B86B-C6B6E8AC323D}" destId="{B488BFAB-05FF-41EA-ABFC-485E4949AFDD}" srcOrd="3" destOrd="0" parTransId="{AA73D9BD-0FB6-407D-BD7D-86930B4D0577}" sibTransId="{D58A1F83-707D-4041-BDAD-C1C88194A44A}"/>
+    <dgm:cxn modelId="{92954ED7-6CEE-4693-B78C-7F5CCAAF7708}" srcId="{EAA80570-CFDC-4216-B86B-C6B6E8AC323D}" destId="{86C7529A-2A39-4E23-BB99-A2A4F8FB6FDE}" srcOrd="1" destOrd="0" parTransId="{E0F4B325-31B3-42BD-982F-F68248156B96}" sibTransId="{DAF519CE-D7FE-48DE-A5D6-8E80E7EF4DF2}"/>
+    <dgm:cxn modelId="{32AE245A-1CF4-44F3-9537-F35D757CBFE0}" srcId="{EAA80570-CFDC-4216-B86B-C6B6E8AC323D}" destId="{9C420007-DE01-405E-A59A-FE72485B05EB}" srcOrd="4" destOrd="0" parTransId="{4A86E84A-B30F-4813-89E2-08F7E0A2E4C1}" sibTransId="{EC57CF22-1333-475B-845B-09A66526B528}"/>
+    <dgm:cxn modelId="{159D38EC-DB48-4A04-8318-7564B1DA021B}" type="presOf" srcId="{C0024D17-80A9-4B66-97A8-DE3A6C0C3AE0}" destId="{0D8D307C-3FF8-46FA-907B-D10F55F2CF5E}" srcOrd="0" destOrd="0" presId="urn:microsoft.com/office/officeart/2009/layout/CirclePictureHierarchy"/>
+    <dgm:cxn modelId="{941E040C-DAF0-4084-A6E1-21CE8C7301DB}" type="presOf" srcId="{AA73D9BD-0FB6-407D-BD7D-86930B4D0577}" destId="{C1853976-9776-4504-96D7-E750540F9651}" srcOrd="0" destOrd="0" presId="urn:microsoft.com/office/officeart/2009/layout/CirclePictureHierarchy"/>
+    <dgm:cxn modelId="{8DBBF577-B497-4C75-96D9-4C338A218567}" srcId="{8D75F661-8CBD-408C-B310-2853A16AE739}" destId="{256CDEAE-6D31-4DD1-B8B2-2302C9D1870E}" srcOrd="0" destOrd="0" parTransId="{DF7E0931-F288-4D29-87D6-974ED7103802}" sibTransId="{DD07553D-4EEF-47C8-9F02-520ACFA7EFC5}"/>
+    <dgm:cxn modelId="{A0471836-211B-4B57-AD1D-44A1346B6ED8}" type="presOf" srcId="{86C7529A-2A39-4E23-BB99-A2A4F8FB6FDE}" destId="{0ECD749E-5914-4EC5-8A26-6A0B3B2417FE}" srcOrd="0" destOrd="0" presId="urn:microsoft.com/office/officeart/2009/layout/CirclePictureHierarchy"/>
+    <dgm:cxn modelId="{4E57349E-F19F-48F6-817B-BCABDA33642E}" type="presOf" srcId="{B488BFAB-05FF-41EA-ABFC-485E4949AFDD}" destId="{2BF2A700-446B-4B4A-A9A2-18D9959933EB}" srcOrd="0" destOrd="0" presId="urn:microsoft.com/office/officeart/2009/layout/CirclePictureHierarchy"/>
+    <dgm:cxn modelId="{B2115029-4357-4370-8BFE-C955BF8BEE06}" srcId="{EAA80570-CFDC-4216-B86B-C6B6E8AC323D}" destId="{0F4A2790-50F8-4EB8-BF6B-FDD0ABD8E662}" srcOrd="2" destOrd="0" parTransId="{4715A785-0C9F-4C35-8011-7236D3C4185E}" sibTransId="{7FFB1619-18AB-4B96-8299-C2B148C65F15}"/>
+    <dgm:cxn modelId="{56417C48-5E0A-4855-9A5E-1B163538AEA4}" srcId="{EAA80570-CFDC-4216-B86B-C6B6E8AC323D}" destId="{4A006DAD-6616-4A7F-8F34-F250D4F532B4}" srcOrd="0" destOrd="0" parTransId="{59E4178D-D134-4E40-9568-7F35A5BC8127}" sibTransId="{0C3A153A-4720-4DFF-A832-1C504F42E0C3}"/>
     <dgm:cxn modelId="{86135CD7-B9A5-45DE-A889-1C2F7029D057}" srcId="{256CDEAE-6D31-4DD1-B8B2-2302C9D1870E}" destId="{EAA80570-CFDC-4216-B86B-C6B6E8AC323D}" srcOrd="0" destOrd="0" parTransId="{C0024D17-80A9-4B66-97A8-DE3A6C0C3AE0}" sibTransId="{2CD97E31-AFCC-4481-BFA2-DCDD191424E1}"/>
-    <dgm:cxn modelId="{667641A6-1CC4-421C-9143-90BA9CAD9BDB}" type="presOf" srcId="{4A006DAD-6616-4A7F-8F34-F250D4F532B4}" destId="{4906D115-DF79-45F0-92D8-CF72F911BBCF}" srcOrd="0" destOrd="0" presId="urn:microsoft.com/office/officeart/2009/layout/CirclePictureHierarchy"/>
-    <dgm:cxn modelId="{725C1F11-E39C-479C-B453-07DB1B9C1F17}" type="presOf" srcId="{0F4A2790-50F8-4EB8-BF6B-FDD0ABD8E662}" destId="{FF200F50-98C6-48D2-A564-9D6835A18DB6}" srcOrd="0" destOrd="0" presId="urn:microsoft.com/office/officeart/2009/layout/CirclePictureHierarchy"/>
-    <dgm:cxn modelId="{56417C48-5E0A-4855-9A5E-1B163538AEA4}" srcId="{EAA80570-CFDC-4216-B86B-C6B6E8AC323D}" destId="{4A006DAD-6616-4A7F-8F34-F250D4F532B4}" srcOrd="0" destOrd="0" parTransId="{59E4178D-D134-4E40-9568-7F35A5BC8127}" sibTransId="{0C3A153A-4720-4DFF-A832-1C504F42E0C3}"/>
-    <dgm:cxn modelId="{8DBBF577-B497-4C75-96D9-4C338A218567}" srcId="{8D75F661-8CBD-408C-B310-2853A16AE739}" destId="{256CDEAE-6D31-4DD1-B8B2-2302C9D1870E}" srcOrd="0" destOrd="0" parTransId="{DF7E0931-F288-4D29-87D6-974ED7103802}" sibTransId="{DD07553D-4EEF-47C8-9F02-520ACFA7EFC5}"/>
-    <dgm:cxn modelId="{B2115029-4357-4370-8BFE-C955BF8BEE06}" srcId="{EAA80570-CFDC-4216-B86B-C6B6E8AC323D}" destId="{0F4A2790-50F8-4EB8-BF6B-FDD0ABD8E662}" srcOrd="2" destOrd="0" parTransId="{4715A785-0C9F-4C35-8011-7236D3C4185E}" sibTransId="{7FFB1619-18AB-4B96-8299-C2B148C65F15}"/>
-    <dgm:cxn modelId="{32AE245A-1CF4-44F3-9537-F35D757CBFE0}" srcId="{EAA80570-CFDC-4216-B86B-C6B6E8AC323D}" destId="{9C420007-DE01-405E-A59A-FE72485B05EB}" srcOrd="4" destOrd="0" parTransId="{4A86E84A-B30F-4813-89E2-08F7E0A2E4C1}" sibTransId="{EC57CF22-1333-475B-845B-09A66526B528}"/>
-    <dgm:cxn modelId="{4F9BDFDF-2D44-45DB-BFD7-94FD05ADB8F1}" type="presOf" srcId="{B488BFAB-05FF-41EA-ABFC-485E4949AFDD}" destId="{2BF2A700-446B-4B4A-A9A2-18D9959933EB}" srcOrd="0" destOrd="0" presId="urn:microsoft.com/office/officeart/2009/layout/CirclePictureHierarchy"/>
-    <dgm:cxn modelId="{AA298243-A0EC-4BE7-BAF3-A71931397375}" type="presOf" srcId="{C0024D17-80A9-4B66-97A8-DE3A6C0C3AE0}" destId="{0D8D307C-3FF8-46FA-907B-D10F55F2CF5E}" srcOrd="0" destOrd="0" presId="urn:microsoft.com/office/officeart/2009/layout/CirclePictureHierarchy"/>
-    <dgm:cxn modelId="{2281170A-392C-4436-909D-91266D96194B}" type="presOf" srcId="{AA73D9BD-0FB6-407D-BD7D-86930B4D0577}" destId="{C1853976-9776-4504-96D7-E750540F9651}" srcOrd="0" destOrd="0" presId="urn:microsoft.com/office/officeart/2009/layout/CirclePictureHierarchy"/>
-    <dgm:cxn modelId="{93715736-C92A-4629-A6E8-EA60317F26EE}" srcId="{EAA80570-CFDC-4216-B86B-C6B6E8AC323D}" destId="{B488BFAB-05FF-41EA-ABFC-485E4949AFDD}" srcOrd="3" destOrd="0" parTransId="{AA73D9BD-0FB6-407D-BD7D-86930B4D0577}" sibTransId="{D58A1F83-707D-4041-BDAD-C1C88194A44A}"/>
-    <dgm:cxn modelId="{D856E453-E6C7-4C8A-9524-41BBE873D7A3}" type="presOf" srcId="{EAA80570-CFDC-4216-B86B-C6B6E8AC323D}" destId="{DB8435D1-D3DB-4869-9CEC-194FBCE91322}" srcOrd="0" destOrd="0" presId="urn:microsoft.com/office/officeart/2009/layout/CirclePictureHierarchy"/>
-    <dgm:cxn modelId="{EFD821D8-220F-4FBE-B518-A5CF83F084C3}" type="presOf" srcId="{4A86E84A-B30F-4813-89E2-08F7E0A2E4C1}" destId="{BA5123FF-14FC-4467-A6D7-5D0832EA62E6}" srcOrd="0" destOrd="0" presId="urn:microsoft.com/office/officeart/2009/layout/CirclePictureHierarchy"/>
-    <dgm:cxn modelId="{A8A715F5-317F-43D0-AC8E-621AFFE36015}" type="presOf" srcId="{8D75F661-8CBD-408C-B310-2853A16AE739}" destId="{50A9755E-9B23-4FDF-B1A8-B9E2EFC4BA1B}" srcOrd="0" destOrd="0" presId="urn:microsoft.com/office/officeart/2009/layout/CirclePictureHierarchy"/>
-    <dgm:cxn modelId="{F129E1B8-5202-4B56-B760-45A5C96AE5B0}" type="presOf" srcId="{59E4178D-D134-4E40-9568-7F35A5BC8127}" destId="{A64B2DAD-44D8-4F08-B90E-7235407B7B06}" srcOrd="0" destOrd="0" presId="urn:microsoft.com/office/officeart/2009/layout/CirclePictureHierarchy"/>
-    <dgm:cxn modelId="{71C8C79D-D9D8-4E37-ACC9-CEC4B7561E9E}" type="presOf" srcId="{E0F4B325-31B3-42BD-982F-F68248156B96}" destId="{3E073CB8-7921-496B-AC25-72F235323635}" srcOrd="0" destOrd="0" presId="urn:microsoft.com/office/officeart/2009/layout/CirclePictureHierarchy"/>
-    <dgm:cxn modelId="{F279F3FD-5B2E-470F-A3B4-720AD1FD6B64}" type="presOf" srcId="{9C420007-DE01-405E-A59A-FE72485B05EB}" destId="{F85B2257-EC0D-4F79-A75A-1D4A38B7E843}" srcOrd="0" destOrd="0" presId="urn:microsoft.com/office/officeart/2009/layout/CirclePictureHierarchy"/>
-    <dgm:cxn modelId="{10FA5E93-0C35-43E3-AA4D-8493EE1FA8F6}" type="presOf" srcId="{86C7529A-2A39-4E23-BB99-A2A4F8FB6FDE}" destId="{0ECD749E-5914-4EC5-8A26-6A0B3B2417FE}" srcOrd="0" destOrd="0" presId="urn:microsoft.com/office/officeart/2009/layout/CirclePictureHierarchy"/>
-    <dgm:cxn modelId="{0E8AFC3F-A5ED-4BA3-90A6-BF87A000EA5E}" type="presOf" srcId="{4715A785-0C9F-4C35-8011-7236D3C4185E}" destId="{A7120898-9A87-4661-B350-90B1BA0B1B43}" srcOrd="0" destOrd="0" presId="urn:microsoft.com/office/officeart/2009/layout/CirclePictureHierarchy"/>
-    <dgm:cxn modelId="{92954ED7-6CEE-4693-B78C-7F5CCAAF7708}" srcId="{EAA80570-CFDC-4216-B86B-C6B6E8AC323D}" destId="{86C7529A-2A39-4E23-BB99-A2A4F8FB6FDE}" srcOrd="1" destOrd="0" parTransId="{E0F4B325-31B3-42BD-982F-F68248156B96}" sibTransId="{DAF519CE-D7FE-48DE-A5D6-8E80E7EF4DF2}"/>
-    <dgm:cxn modelId="{8417E82B-6836-431C-8AB0-F10EC22C5C6B}" type="presOf" srcId="{256CDEAE-6D31-4DD1-B8B2-2302C9D1870E}" destId="{D1412CED-C9BF-45B5-8ECE-2DDAB4094875}" srcOrd="0" destOrd="0" presId="urn:microsoft.com/office/officeart/2009/layout/CirclePictureHierarchy"/>
-    <dgm:cxn modelId="{00AD51AF-E313-47D9-B2D7-14A539B6332F}" type="presParOf" srcId="{50A9755E-9B23-4FDF-B1A8-B9E2EFC4BA1B}" destId="{A99D43BF-2CF6-459A-948C-1F791252CE5D}" srcOrd="0" destOrd="0" presId="urn:microsoft.com/office/officeart/2009/layout/CirclePictureHierarchy"/>
-    <dgm:cxn modelId="{E007EEDC-C39D-4C34-AB75-21BD49ED6D90}" type="presParOf" srcId="{A99D43BF-2CF6-459A-948C-1F791252CE5D}" destId="{2EBAAF27-1073-436E-9FE5-C023962525D5}" srcOrd="0" destOrd="0" presId="urn:microsoft.com/office/officeart/2009/layout/CirclePictureHierarchy"/>
-    <dgm:cxn modelId="{083E8E98-AD60-4C9B-8C91-304678749157}" type="presParOf" srcId="{2EBAAF27-1073-436E-9FE5-C023962525D5}" destId="{1D2164EB-2C54-40FD-923F-6416F7AA590D}" srcOrd="0" destOrd="0" presId="urn:microsoft.com/office/officeart/2009/layout/CirclePictureHierarchy"/>
-    <dgm:cxn modelId="{49B67B94-0A5E-4AE2-8AA5-08808158AA71}" type="presParOf" srcId="{2EBAAF27-1073-436E-9FE5-C023962525D5}" destId="{D1412CED-C9BF-45B5-8ECE-2DDAB4094875}" srcOrd="1" destOrd="0" presId="urn:microsoft.com/office/officeart/2009/layout/CirclePictureHierarchy"/>
-    <dgm:cxn modelId="{C21F0B79-7222-44B7-879C-CFC24B8E1ED8}" type="presParOf" srcId="{A99D43BF-2CF6-459A-948C-1F791252CE5D}" destId="{F6058C86-4512-4F60-8753-8D4048BE10CF}" srcOrd="1" destOrd="0" presId="urn:microsoft.com/office/officeart/2009/layout/CirclePictureHierarchy"/>
-    <dgm:cxn modelId="{4A2545F2-BF04-4C5E-9707-29C9A6619E8F}" type="presParOf" srcId="{F6058C86-4512-4F60-8753-8D4048BE10CF}" destId="{0D8D307C-3FF8-46FA-907B-D10F55F2CF5E}" srcOrd="0" destOrd="0" presId="urn:microsoft.com/office/officeart/2009/layout/CirclePictureHierarchy"/>
-    <dgm:cxn modelId="{916AE5A3-E221-4C57-B49B-A69A0D984D7A}" type="presParOf" srcId="{F6058C86-4512-4F60-8753-8D4048BE10CF}" destId="{851F08E8-89EC-4595-9424-504CE0DCC1B2}" srcOrd="1" destOrd="0" presId="urn:microsoft.com/office/officeart/2009/layout/CirclePictureHierarchy"/>
-    <dgm:cxn modelId="{7459F2AA-1804-4495-8F77-39C0AB308755}" type="presParOf" srcId="{851F08E8-89EC-4595-9424-504CE0DCC1B2}" destId="{1A42A310-DA6A-43FA-BE0F-6AB514684B69}" srcOrd="0" destOrd="0" presId="urn:microsoft.com/office/officeart/2009/layout/CirclePictureHierarchy"/>
-    <dgm:cxn modelId="{B093BFCA-3020-4BE7-8191-44761121AC7B}" type="presParOf" srcId="{1A42A310-DA6A-43FA-BE0F-6AB514684B69}" destId="{3786BEFB-F983-4C65-BC6E-8913BCDCA2DE}" srcOrd="0" destOrd="0" presId="urn:microsoft.com/office/officeart/2009/layout/CirclePictureHierarchy"/>
-    <dgm:cxn modelId="{8A3F841A-EA17-428C-8493-97B085039CE9}" type="presParOf" srcId="{1A42A310-DA6A-43FA-BE0F-6AB514684B69}" destId="{DB8435D1-D3DB-4869-9CEC-194FBCE91322}" srcOrd="1" destOrd="0" presId="urn:microsoft.com/office/officeart/2009/layout/CirclePictureHierarchy"/>
-    <dgm:cxn modelId="{F6B8C40A-16FC-42FB-889C-62D55D6D290C}" type="presParOf" srcId="{851F08E8-89EC-4595-9424-504CE0DCC1B2}" destId="{09E34737-B40A-40F1-B3CB-32586217C828}" srcOrd="1" destOrd="0" presId="urn:microsoft.com/office/officeart/2009/layout/CirclePictureHierarchy"/>
-    <dgm:cxn modelId="{6691BBF3-4E11-4E96-B57D-3F0262355FAD}" type="presParOf" srcId="{09E34737-B40A-40F1-B3CB-32586217C828}" destId="{A64B2DAD-44D8-4F08-B90E-7235407B7B06}" srcOrd="0" destOrd="0" presId="urn:microsoft.com/office/officeart/2009/layout/CirclePictureHierarchy"/>
-    <dgm:cxn modelId="{C604AFEE-F9A3-443D-B305-D53223DA5390}" type="presParOf" srcId="{09E34737-B40A-40F1-B3CB-32586217C828}" destId="{038463F4-942B-4215-80A5-EBE9DF222FC0}" srcOrd="1" destOrd="0" presId="urn:microsoft.com/office/officeart/2009/layout/CirclePictureHierarchy"/>
-    <dgm:cxn modelId="{56A30EC0-251D-4203-A761-513093404F77}" type="presParOf" srcId="{038463F4-942B-4215-80A5-EBE9DF222FC0}" destId="{CB390741-1B1E-4EDC-913E-B39B34D6AE92}" srcOrd="0" destOrd="0" presId="urn:microsoft.com/office/officeart/2009/layout/CirclePictureHierarchy"/>
-    <dgm:cxn modelId="{6F2E66A5-7C9C-411F-A587-E6C57914B943}" type="presParOf" srcId="{CB390741-1B1E-4EDC-913E-B39B34D6AE92}" destId="{A35AA3CA-DB37-4DF8-A809-6F579CD45A40}" srcOrd="0" destOrd="0" presId="urn:microsoft.com/office/officeart/2009/layout/CirclePictureHierarchy"/>
-    <dgm:cxn modelId="{1E1E07CE-3A64-424D-9C8F-2C1FCDA53551}" type="presParOf" srcId="{CB390741-1B1E-4EDC-913E-B39B34D6AE92}" destId="{4906D115-DF79-45F0-92D8-CF72F911BBCF}" srcOrd="1" destOrd="0" presId="urn:microsoft.com/office/officeart/2009/layout/CirclePictureHierarchy"/>
-    <dgm:cxn modelId="{075CFEED-C5C5-4220-872A-9C0DE6B58F54}" type="presParOf" srcId="{038463F4-942B-4215-80A5-EBE9DF222FC0}" destId="{095A5A69-167A-47D2-969D-C3C48F7A818C}" srcOrd="1" destOrd="0" presId="urn:microsoft.com/office/officeart/2009/layout/CirclePictureHierarchy"/>
-    <dgm:cxn modelId="{E86935F4-0D51-451E-AA82-FEFABE793C9C}" type="presParOf" srcId="{09E34737-B40A-40F1-B3CB-32586217C828}" destId="{3E073CB8-7921-496B-AC25-72F235323635}" srcOrd="2" destOrd="0" presId="urn:microsoft.com/office/officeart/2009/layout/CirclePictureHierarchy"/>
-    <dgm:cxn modelId="{EAD75921-553E-46CB-9B7E-2671D859D263}" type="presParOf" srcId="{09E34737-B40A-40F1-B3CB-32586217C828}" destId="{335EB7D9-C351-4CEC-9106-3F7495B71E97}" srcOrd="3" destOrd="0" presId="urn:microsoft.com/office/officeart/2009/layout/CirclePictureHierarchy"/>
-    <dgm:cxn modelId="{1D49B002-63B5-4870-AC7C-63A510A11552}" type="presParOf" srcId="{335EB7D9-C351-4CEC-9106-3F7495B71E97}" destId="{C51F5547-B45F-4859-9FC6-5C430102163A}" srcOrd="0" destOrd="0" presId="urn:microsoft.com/office/officeart/2009/layout/CirclePictureHierarchy"/>
-    <dgm:cxn modelId="{96DAF3EF-ED7C-4211-AA7E-3798A5F60E32}" type="presParOf" srcId="{C51F5547-B45F-4859-9FC6-5C430102163A}" destId="{5BA0ABB6-A50D-406F-AEC1-C7B5B600EB53}" srcOrd="0" destOrd="0" presId="urn:microsoft.com/office/officeart/2009/layout/CirclePictureHierarchy"/>
-    <dgm:cxn modelId="{8B99AD73-A418-4B30-B037-693A5F705295}" type="presParOf" srcId="{C51F5547-B45F-4859-9FC6-5C430102163A}" destId="{0ECD749E-5914-4EC5-8A26-6A0B3B2417FE}" srcOrd="1" destOrd="0" presId="urn:microsoft.com/office/officeart/2009/layout/CirclePictureHierarchy"/>
-    <dgm:cxn modelId="{9A181760-E79C-47A2-BBD2-2AF6242BD130}" type="presParOf" srcId="{335EB7D9-C351-4CEC-9106-3F7495B71E97}" destId="{8F1BAD04-82D6-4EDC-B23D-5844871E0D6C}" srcOrd="1" destOrd="0" presId="urn:microsoft.com/office/officeart/2009/layout/CirclePictureHierarchy"/>
-    <dgm:cxn modelId="{7914E2C2-33E6-497B-853C-FDA370227B9B}" type="presParOf" srcId="{09E34737-B40A-40F1-B3CB-32586217C828}" destId="{A7120898-9A87-4661-B350-90B1BA0B1B43}" srcOrd="4" destOrd="0" presId="urn:microsoft.com/office/officeart/2009/layout/CirclePictureHierarchy"/>
-    <dgm:cxn modelId="{78BCFCE8-6C08-4C21-BE67-1C343F7F4A49}" type="presParOf" srcId="{09E34737-B40A-40F1-B3CB-32586217C828}" destId="{63819ACD-9635-4B9F-A432-1E7E4C7A0ACD}" srcOrd="5" destOrd="0" presId="urn:microsoft.com/office/officeart/2009/layout/CirclePictureHierarchy"/>
-    <dgm:cxn modelId="{918D3619-C989-43D5-8FF3-81D57BC23A0D}" type="presParOf" srcId="{63819ACD-9635-4B9F-A432-1E7E4C7A0ACD}" destId="{8A7138FA-08D9-42A1-81B8-B4DA85379616}" srcOrd="0" destOrd="0" presId="urn:microsoft.com/office/officeart/2009/layout/CirclePictureHierarchy"/>
-    <dgm:cxn modelId="{7E581352-04A9-44CE-8F62-FA7890461300}" type="presParOf" srcId="{8A7138FA-08D9-42A1-81B8-B4DA85379616}" destId="{76C1D94A-2CFD-4824-88D2-E6D9F54BAE01}" srcOrd="0" destOrd="0" presId="urn:microsoft.com/office/officeart/2009/layout/CirclePictureHierarchy"/>
-    <dgm:cxn modelId="{4796CE75-2B67-4F5A-AE07-F040BB166BA4}" type="presParOf" srcId="{8A7138FA-08D9-42A1-81B8-B4DA85379616}" destId="{FF200F50-98C6-48D2-A564-9D6835A18DB6}" srcOrd="1" destOrd="0" presId="urn:microsoft.com/office/officeart/2009/layout/CirclePictureHierarchy"/>
-    <dgm:cxn modelId="{D07EC113-AF50-4A94-A02B-B7E0DEE00342}" type="presParOf" srcId="{63819ACD-9635-4B9F-A432-1E7E4C7A0ACD}" destId="{CE67622D-3FBC-4C20-89C2-C295AC884F48}" srcOrd="1" destOrd="0" presId="urn:microsoft.com/office/officeart/2009/layout/CirclePictureHierarchy"/>
-    <dgm:cxn modelId="{0ADD9C85-DA88-497A-8E00-555F17B8E379}" type="presParOf" srcId="{09E34737-B40A-40F1-B3CB-32586217C828}" destId="{C1853976-9776-4504-96D7-E750540F9651}" srcOrd="6" destOrd="0" presId="urn:microsoft.com/office/officeart/2009/layout/CirclePictureHierarchy"/>
-    <dgm:cxn modelId="{BBDAEA4F-9569-44F0-B87A-61785A31D352}" type="presParOf" srcId="{09E34737-B40A-40F1-B3CB-32586217C828}" destId="{51806A8C-BFD7-43B6-BBE8-1DCCC3BB8390}" srcOrd="7" destOrd="0" presId="urn:microsoft.com/office/officeart/2009/layout/CirclePictureHierarchy"/>
-    <dgm:cxn modelId="{BBA2E6B4-7F28-421B-90BF-E8B3EE939473}" type="presParOf" srcId="{51806A8C-BFD7-43B6-BBE8-1DCCC3BB8390}" destId="{74A8C474-6B9B-481C-BC00-CCEF7E3F694B}" srcOrd="0" destOrd="0" presId="urn:microsoft.com/office/officeart/2009/layout/CirclePictureHierarchy"/>
-    <dgm:cxn modelId="{6181F88D-5865-4098-A157-A2CEF30841D7}" type="presParOf" srcId="{74A8C474-6B9B-481C-BC00-CCEF7E3F694B}" destId="{7485B493-2F17-4F40-9482-50E9C6D43883}" srcOrd="0" destOrd="0" presId="urn:microsoft.com/office/officeart/2009/layout/CirclePictureHierarchy"/>
-    <dgm:cxn modelId="{FB146FE7-DCB6-4934-8DA4-054020C0E43C}" type="presParOf" srcId="{74A8C474-6B9B-481C-BC00-CCEF7E3F694B}" destId="{2BF2A700-446B-4B4A-A9A2-18D9959933EB}" srcOrd="1" destOrd="0" presId="urn:microsoft.com/office/officeart/2009/layout/CirclePictureHierarchy"/>
-    <dgm:cxn modelId="{3FF6F500-E519-416C-9203-254BD7BE6738}" type="presParOf" srcId="{51806A8C-BFD7-43B6-BBE8-1DCCC3BB8390}" destId="{457A233C-C077-4B45-A9A1-C7346A7424CA}" srcOrd="1" destOrd="0" presId="urn:microsoft.com/office/officeart/2009/layout/CirclePictureHierarchy"/>
-    <dgm:cxn modelId="{4C595B97-020F-4E79-9EE0-3A4A6F0D7B19}" type="presParOf" srcId="{09E34737-B40A-40F1-B3CB-32586217C828}" destId="{BA5123FF-14FC-4467-A6D7-5D0832EA62E6}" srcOrd="8" destOrd="0" presId="urn:microsoft.com/office/officeart/2009/layout/CirclePictureHierarchy"/>
-    <dgm:cxn modelId="{3EF1E902-72B2-4833-81B1-60F678A0C204}" type="presParOf" srcId="{09E34737-B40A-40F1-B3CB-32586217C828}" destId="{CB7FF28D-491A-4671-BD25-EFB305D6A50B}" srcOrd="9" destOrd="0" presId="urn:microsoft.com/office/officeart/2009/layout/CirclePictureHierarchy"/>
-    <dgm:cxn modelId="{25FB8E65-3363-4CD5-A037-81889F628ACE}" type="presParOf" srcId="{CB7FF28D-491A-4671-BD25-EFB305D6A50B}" destId="{F1DDCECE-A6E8-4BE2-A1BC-A7B17DFB209E}" srcOrd="0" destOrd="0" presId="urn:microsoft.com/office/officeart/2009/layout/CirclePictureHierarchy"/>
-    <dgm:cxn modelId="{27294403-BE48-4301-B395-A6E5F031C53E}" type="presParOf" srcId="{F1DDCECE-A6E8-4BE2-A1BC-A7B17DFB209E}" destId="{4D5F83BC-EA0B-4301-AB03-A4B35B5D3F2F}" srcOrd="0" destOrd="0" presId="urn:microsoft.com/office/officeart/2009/layout/CirclePictureHierarchy"/>
-    <dgm:cxn modelId="{2CA78674-732C-4992-9F5E-074B708DEC93}" type="presParOf" srcId="{F1DDCECE-A6E8-4BE2-A1BC-A7B17DFB209E}" destId="{F85B2257-EC0D-4F79-A75A-1D4A38B7E843}" srcOrd="1" destOrd="0" presId="urn:microsoft.com/office/officeart/2009/layout/CirclePictureHierarchy"/>
-    <dgm:cxn modelId="{19D1CDFC-CCA6-46E8-8962-ECC9B6FB35BE}" type="presParOf" srcId="{CB7FF28D-491A-4671-BD25-EFB305D6A50B}" destId="{55C6142B-FB40-4C9A-BA9C-9794A54DEBC2}" srcOrd="1" destOrd="0" presId="urn:microsoft.com/office/officeart/2009/layout/CirclePictureHierarchy"/>
+    <dgm:cxn modelId="{1A5F0B21-EF6C-4836-930F-BC6A824118D3}" type="presOf" srcId="{E0F4B325-31B3-42BD-982F-F68248156B96}" destId="{3E073CB8-7921-496B-AC25-72F235323635}" srcOrd="0" destOrd="0" presId="urn:microsoft.com/office/officeart/2009/layout/CirclePictureHierarchy"/>
+    <dgm:cxn modelId="{436486C6-C143-4692-841C-8383C87093C8}" type="presOf" srcId="{256CDEAE-6D31-4DD1-B8B2-2302C9D1870E}" destId="{D1412CED-C9BF-45B5-8ECE-2DDAB4094875}" srcOrd="0" destOrd="0" presId="urn:microsoft.com/office/officeart/2009/layout/CirclePictureHierarchy"/>
+    <dgm:cxn modelId="{4D30907A-334F-46F7-9DEE-4E80ABED8CFE}" type="presOf" srcId="{9C420007-DE01-405E-A59A-FE72485B05EB}" destId="{F85B2257-EC0D-4F79-A75A-1D4A38B7E843}" srcOrd="0" destOrd="0" presId="urn:microsoft.com/office/officeart/2009/layout/CirclePictureHierarchy"/>
+    <dgm:cxn modelId="{4F669577-1D7C-415D-B6D6-99C36B198E89}" type="presOf" srcId="{4A006DAD-6616-4A7F-8F34-F250D4F532B4}" destId="{4906D115-DF79-45F0-92D8-CF72F911BBCF}" srcOrd="0" destOrd="0" presId="urn:microsoft.com/office/officeart/2009/layout/CirclePictureHierarchy"/>
+    <dgm:cxn modelId="{DF670713-176A-4EB4-A1EC-E8756980F20C}" type="presOf" srcId="{8D75F661-8CBD-408C-B310-2853A16AE739}" destId="{50A9755E-9B23-4FDF-B1A8-B9E2EFC4BA1B}" srcOrd="0" destOrd="0" presId="urn:microsoft.com/office/officeart/2009/layout/CirclePictureHierarchy"/>
+    <dgm:cxn modelId="{0E785952-C6BC-4714-A91F-61A8664B1694}" type="presOf" srcId="{4715A785-0C9F-4C35-8011-7236D3C4185E}" destId="{A7120898-9A87-4661-B350-90B1BA0B1B43}" srcOrd="0" destOrd="0" presId="urn:microsoft.com/office/officeart/2009/layout/CirclePictureHierarchy"/>
+    <dgm:cxn modelId="{5AB606D9-803A-41D7-8FCD-2A76CF19A9FF}" type="presOf" srcId="{EAA80570-CFDC-4216-B86B-C6B6E8AC323D}" destId="{DB8435D1-D3DB-4869-9CEC-194FBCE91322}" srcOrd="0" destOrd="0" presId="urn:microsoft.com/office/officeart/2009/layout/CirclePictureHierarchy"/>
+    <dgm:cxn modelId="{B1A77F79-2D2A-4B9B-98F0-1D757FD8243E}" type="presOf" srcId="{59E4178D-D134-4E40-9568-7F35A5BC8127}" destId="{A64B2DAD-44D8-4F08-B90E-7235407B7B06}" srcOrd="0" destOrd="0" presId="urn:microsoft.com/office/officeart/2009/layout/CirclePictureHierarchy"/>
+    <dgm:cxn modelId="{4B1F3D74-2A2E-4DD8-BE3D-841C7FEDDE9F}" type="presOf" srcId="{4A86E84A-B30F-4813-89E2-08F7E0A2E4C1}" destId="{BA5123FF-14FC-4467-A6D7-5D0832EA62E6}" srcOrd="0" destOrd="0" presId="urn:microsoft.com/office/officeart/2009/layout/CirclePictureHierarchy"/>
+    <dgm:cxn modelId="{DD66C945-C6AA-433B-BF0C-6A27DC087946}" type="presOf" srcId="{0F4A2790-50F8-4EB8-BF6B-FDD0ABD8E662}" destId="{FF200F50-98C6-48D2-A564-9D6835A18DB6}" srcOrd="0" destOrd="0" presId="urn:microsoft.com/office/officeart/2009/layout/CirclePictureHierarchy"/>
+    <dgm:cxn modelId="{4F922CB7-B754-4D00-8135-DC4D89749F0A}" type="presParOf" srcId="{50A9755E-9B23-4FDF-B1A8-B9E2EFC4BA1B}" destId="{A99D43BF-2CF6-459A-948C-1F791252CE5D}" srcOrd="0" destOrd="0" presId="urn:microsoft.com/office/officeart/2009/layout/CirclePictureHierarchy"/>
+    <dgm:cxn modelId="{0CADB836-999D-4B05-A1E6-34784424A6BA}" type="presParOf" srcId="{A99D43BF-2CF6-459A-948C-1F791252CE5D}" destId="{2EBAAF27-1073-436E-9FE5-C023962525D5}" srcOrd="0" destOrd="0" presId="urn:microsoft.com/office/officeart/2009/layout/CirclePictureHierarchy"/>
+    <dgm:cxn modelId="{862E6401-E1EB-42CD-8532-86F19AD60472}" type="presParOf" srcId="{2EBAAF27-1073-436E-9FE5-C023962525D5}" destId="{1D2164EB-2C54-40FD-923F-6416F7AA590D}" srcOrd="0" destOrd="0" presId="urn:microsoft.com/office/officeart/2009/layout/CirclePictureHierarchy"/>
+    <dgm:cxn modelId="{D6E931D0-5D8F-4AD7-BEF6-EA6EDC3A12EE}" type="presParOf" srcId="{2EBAAF27-1073-436E-9FE5-C023962525D5}" destId="{D1412CED-C9BF-45B5-8ECE-2DDAB4094875}" srcOrd="1" destOrd="0" presId="urn:microsoft.com/office/officeart/2009/layout/CirclePictureHierarchy"/>
+    <dgm:cxn modelId="{E965207D-D35D-442D-A423-26CA0DF6C9ED}" type="presParOf" srcId="{A99D43BF-2CF6-459A-948C-1F791252CE5D}" destId="{F6058C86-4512-4F60-8753-8D4048BE10CF}" srcOrd="1" destOrd="0" presId="urn:microsoft.com/office/officeart/2009/layout/CirclePictureHierarchy"/>
+    <dgm:cxn modelId="{2BD140D2-AB30-4EE4-8832-4A26AF4DCF3F}" type="presParOf" srcId="{F6058C86-4512-4F60-8753-8D4048BE10CF}" destId="{0D8D307C-3FF8-46FA-907B-D10F55F2CF5E}" srcOrd="0" destOrd="0" presId="urn:microsoft.com/office/officeart/2009/layout/CirclePictureHierarchy"/>
+    <dgm:cxn modelId="{EB96C156-5AFE-49B5-9298-043D945F1C34}" type="presParOf" srcId="{F6058C86-4512-4F60-8753-8D4048BE10CF}" destId="{851F08E8-89EC-4595-9424-504CE0DCC1B2}" srcOrd="1" destOrd="0" presId="urn:microsoft.com/office/officeart/2009/layout/CirclePictureHierarchy"/>
+    <dgm:cxn modelId="{69AAA625-A73F-48CC-85CA-E637058E8154}" type="presParOf" srcId="{851F08E8-89EC-4595-9424-504CE0DCC1B2}" destId="{1A42A310-DA6A-43FA-BE0F-6AB514684B69}" srcOrd="0" destOrd="0" presId="urn:microsoft.com/office/officeart/2009/layout/CirclePictureHierarchy"/>
+    <dgm:cxn modelId="{9916E457-F8C7-43EE-B19E-DD07A63DAA52}" type="presParOf" srcId="{1A42A310-DA6A-43FA-BE0F-6AB514684B69}" destId="{3786BEFB-F983-4C65-BC6E-8913BCDCA2DE}" srcOrd="0" destOrd="0" presId="urn:microsoft.com/office/officeart/2009/layout/CirclePictureHierarchy"/>
+    <dgm:cxn modelId="{304E2F65-06DA-4CD7-B6E4-52D5D0E4A1A3}" type="presParOf" srcId="{1A42A310-DA6A-43FA-BE0F-6AB514684B69}" destId="{DB8435D1-D3DB-4869-9CEC-194FBCE91322}" srcOrd="1" destOrd="0" presId="urn:microsoft.com/office/officeart/2009/layout/CirclePictureHierarchy"/>
+    <dgm:cxn modelId="{FBBE313D-B1B3-4413-A550-5F9394CE3FB0}" type="presParOf" srcId="{851F08E8-89EC-4595-9424-504CE0DCC1B2}" destId="{09E34737-B40A-40F1-B3CB-32586217C828}" srcOrd="1" destOrd="0" presId="urn:microsoft.com/office/officeart/2009/layout/CirclePictureHierarchy"/>
+    <dgm:cxn modelId="{E8F8B568-5BEA-4C3F-88F0-EDD9C7C2127F}" type="presParOf" srcId="{09E34737-B40A-40F1-B3CB-32586217C828}" destId="{A64B2DAD-44D8-4F08-B90E-7235407B7B06}" srcOrd="0" destOrd="0" presId="urn:microsoft.com/office/officeart/2009/layout/CirclePictureHierarchy"/>
+    <dgm:cxn modelId="{ADFA224C-6D24-40EB-A1A4-B6762C610BCC}" type="presParOf" srcId="{09E34737-B40A-40F1-B3CB-32586217C828}" destId="{038463F4-942B-4215-80A5-EBE9DF222FC0}" srcOrd="1" destOrd="0" presId="urn:microsoft.com/office/officeart/2009/layout/CirclePictureHierarchy"/>
+    <dgm:cxn modelId="{D7A297D8-BA3F-497C-AE14-CF78F7E7E69A}" type="presParOf" srcId="{038463F4-942B-4215-80A5-EBE9DF222FC0}" destId="{CB390741-1B1E-4EDC-913E-B39B34D6AE92}" srcOrd="0" destOrd="0" presId="urn:microsoft.com/office/officeart/2009/layout/CirclePictureHierarchy"/>
+    <dgm:cxn modelId="{653A97D7-7872-4BE1-9329-6C8BA6BF8F61}" type="presParOf" srcId="{CB390741-1B1E-4EDC-913E-B39B34D6AE92}" destId="{A35AA3CA-DB37-4DF8-A809-6F579CD45A40}" srcOrd="0" destOrd="0" presId="urn:microsoft.com/office/officeart/2009/layout/CirclePictureHierarchy"/>
+    <dgm:cxn modelId="{B7B098CB-B730-4B5B-BD64-B2D212DDDB0D}" type="presParOf" srcId="{CB390741-1B1E-4EDC-913E-B39B34D6AE92}" destId="{4906D115-DF79-45F0-92D8-CF72F911BBCF}" srcOrd="1" destOrd="0" presId="urn:microsoft.com/office/officeart/2009/layout/CirclePictureHierarchy"/>
+    <dgm:cxn modelId="{39FAF8C8-7273-435E-ACFA-EEFDE779BDFF}" type="presParOf" srcId="{038463F4-942B-4215-80A5-EBE9DF222FC0}" destId="{095A5A69-167A-47D2-969D-C3C48F7A818C}" srcOrd="1" destOrd="0" presId="urn:microsoft.com/office/officeart/2009/layout/CirclePictureHierarchy"/>
+    <dgm:cxn modelId="{2887DF56-ED98-4955-9B3B-3B7B174BC554}" type="presParOf" srcId="{09E34737-B40A-40F1-B3CB-32586217C828}" destId="{3E073CB8-7921-496B-AC25-72F235323635}" srcOrd="2" destOrd="0" presId="urn:microsoft.com/office/officeart/2009/layout/CirclePictureHierarchy"/>
+    <dgm:cxn modelId="{D7F770C0-983C-4834-9DB5-D2995840E7A0}" type="presParOf" srcId="{09E34737-B40A-40F1-B3CB-32586217C828}" destId="{335EB7D9-C351-4CEC-9106-3F7495B71E97}" srcOrd="3" destOrd="0" presId="urn:microsoft.com/office/officeart/2009/layout/CirclePictureHierarchy"/>
+    <dgm:cxn modelId="{00F67C95-D8E7-4584-8BF7-555228245928}" type="presParOf" srcId="{335EB7D9-C351-4CEC-9106-3F7495B71E97}" destId="{C51F5547-B45F-4859-9FC6-5C430102163A}" srcOrd="0" destOrd="0" presId="urn:microsoft.com/office/officeart/2009/layout/CirclePictureHierarchy"/>
+    <dgm:cxn modelId="{C15EEE29-C564-45D4-BAE4-C0A83CBE3AEC}" type="presParOf" srcId="{C51F5547-B45F-4859-9FC6-5C430102163A}" destId="{5BA0ABB6-A50D-406F-AEC1-C7B5B600EB53}" srcOrd="0" destOrd="0" presId="urn:microsoft.com/office/officeart/2009/layout/CirclePictureHierarchy"/>
+    <dgm:cxn modelId="{3EEFC623-257C-4C8F-9443-442AB0B4A175}" type="presParOf" srcId="{C51F5547-B45F-4859-9FC6-5C430102163A}" destId="{0ECD749E-5914-4EC5-8A26-6A0B3B2417FE}" srcOrd="1" destOrd="0" presId="urn:microsoft.com/office/officeart/2009/layout/CirclePictureHierarchy"/>
+    <dgm:cxn modelId="{DE186718-6A22-4CE8-847F-442E6C3481C8}" type="presParOf" srcId="{335EB7D9-C351-4CEC-9106-3F7495B71E97}" destId="{8F1BAD04-82D6-4EDC-B23D-5844871E0D6C}" srcOrd="1" destOrd="0" presId="urn:microsoft.com/office/officeart/2009/layout/CirclePictureHierarchy"/>
+    <dgm:cxn modelId="{383D0699-B3D5-4C3A-AF86-B35CC7924C67}" type="presParOf" srcId="{09E34737-B40A-40F1-B3CB-32586217C828}" destId="{A7120898-9A87-4661-B350-90B1BA0B1B43}" srcOrd="4" destOrd="0" presId="urn:microsoft.com/office/officeart/2009/layout/CirclePictureHierarchy"/>
+    <dgm:cxn modelId="{817353E5-D935-4CA3-887F-D82962AFE6DD}" type="presParOf" srcId="{09E34737-B40A-40F1-B3CB-32586217C828}" destId="{63819ACD-9635-4B9F-A432-1E7E4C7A0ACD}" srcOrd="5" destOrd="0" presId="urn:microsoft.com/office/officeart/2009/layout/CirclePictureHierarchy"/>
+    <dgm:cxn modelId="{1CC5003A-BB7A-444A-ACD4-8E6408F7C243}" type="presParOf" srcId="{63819ACD-9635-4B9F-A432-1E7E4C7A0ACD}" destId="{8A7138FA-08D9-42A1-81B8-B4DA85379616}" srcOrd="0" destOrd="0" presId="urn:microsoft.com/office/officeart/2009/layout/CirclePictureHierarchy"/>
+    <dgm:cxn modelId="{DF9E83A7-8E8A-40E5-9AD1-DD3313B73B2F}" type="presParOf" srcId="{8A7138FA-08D9-42A1-81B8-B4DA85379616}" destId="{76C1D94A-2CFD-4824-88D2-E6D9F54BAE01}" srcOrd="0" destOrd="0" presId="urn:microsoft.com/office/officeart/2009/layout/CirclePictureHierarchy"/>
+    <dgm:cxn modelId="{426CA21D-3755-487A-98A6-BB798FDFCE86}" type="presParOf" srcId="{8A7138FA-08D9-42A1-81B8-B4DA85379616}" destId="{FF200F50-98C6-48D2-A564-9D6835A18DB6}" srcOrd="1" destOrd="0" presId="urn:microsoft.com/office/officeart/2009/layout/CirclePictureHierarchy"/>
+    <dgm:cxn modelId="{E0AC9159-5BB9-4797-8304-40FE7D2DE5E8}" type="presParOf" srcId="{63819ACD-9635-4B9F-A432-1E7E4C7A0ACD}" destId="{CE67622D-3FBC-4C20-89C2-C295AC884F48}" srcOrd="1" destOrd="0" presId="urn:microsoft.com/office/officeart/2009/layout/CirclePictureHierarchy"/>
+    <dgm:cxn modelId="{5A1DFB69-AE0E-46C7-82E5-B04E343BE66D}" type="presParOf" srcId="{09E34737-B40A-40F1-B3CB-32586217C828}" destId="{C1853976-9776-4504-96D7-E750540F9651}" srcOrd="6" destOrd="0" presId="urn:microsoft.com/office/officeart/2009/layout/CirclePictureHierarchy"/>
+    <dgm:cxn modelId="{F35A80AB-CB2C-43AA-A97C-09E19118C397}" type="presParOf" srcId="{09E34737-B40A-40F1-B3CB-32586217C828}" destId="{51806A8C-BFD7-43B6-BBE8-1DCCC3BB8390}" srcOrd="7" destOrd="0" presId="urn:microsoft.com/office/officeart/2009/layout/CirclePictureHierarchy"/>
+    <dgm:cxn modelId="{6EB55E7F-ACFB-4972-9E42-DC1D85E630C3}" type="presParOf" srcId="{51806A8C-BFD7-43B6-BBE8-1DCCC3BB8390}" destId="{74A8C474-6B9B-481C-BC00-CCEF7E3F694B}" srcOrd="0" destOrd="0" presId="urn:microsoft.com/office/officeart/2009/layout/CirclePictureHierarchy"/>
+    <dgm:cxn modelId="{22D68495-68F7-42F0-812C-D27A2CDAB233}" type="presParOf" srcId="{74A8C474-6B9B-481C-BC00-CCEF7E3F694B}" destId="{7485B493-2F17-4F40-9482-50E9C6D43883}" srcOrd="0" destOrd="0" presId="urn:microsoft.com/office/officeart/2009/layout/CirclePictureHierarchy"/>
+    <dgm:cxn modelId="{26FBDB4A-7CAC-4977-ADF0-939CBE78A065}" type="presParOf" srcId="{74A8C474-6B9B-481C-BC00-CCEF7E3F694B}" destId="{2BF2A700-446B-4B4A-A9A2-18D9959933EB}" srcOrd="1" destOrd="0" presId="urn:microsoft.com/office/officeart/2009/layout/CirclePictureHierarchy"/>
+    <dgm:cxn modelId="{8478A037-72C1-4DB4-98A6-DC7488BE3244}" type="presParOf" srcId="{51806A8C-BFD7-43B6-BBE8-1DCCC3BB8390}" destId="{457A233C-C077-4B45-A9A1-C7346A7424CA}" srcOrd="1" destOrd="0" presId="urn:microsoft.com/office/officeart/2009/layout/CirclePictureHierarchy"/>
+    <dgm:cxn modelId="{48EE7A13-D103-4C48-A4BA-A82470033A7E}" type="presParOf" srcId="{09E34737-B40A-40F1-B3CB-32586217C828}" destId="{BA5123FF-14FC-4467-A6D7-5D0832EA62E6}" srcOrd="8" destOrd="0" presId="urn:microsoft.com/office/officeart/2009/layout/CirclePictureHierarchy"/>
+    <dgm:cxn modelId="{9AF2B532-43DB-4EDC-9B4F-B950C2B675DB}" type="presParOf" srcId="{09E34737-B40A-40F1-B3CB-32586217C828}" destId="{CB7FF28D-491A-4671-BD25-EFB305D6A50B}" srcOrd="9" destOrd="0" presId="urn:microsoft.com/office/officeart/2009/layout/CirclePictureHierarchy"/>
+    <dgm:cxn modelId="{191EF508-FDB4-4B72-8C5E-797DDDFF96D0}" type="presParOf" srcId="{CB7FF28D-491A-4671-BD25-EFB305D6A50B}" destId="{F1DDCECE-A6E8-4BE2-A1BC-A7B17DFB209E}" srcOrd="0" destOrd="0" presId="urn:microsoft.com/office/officeart/2009/layout/CirclePictureHierarchy"/>
+    <dgm:cxn modelId="{4C6096A6-CD72-4BDB-A283-571D2EA2737C}" type="presParOf" srcId="{F1DDCECE-A6E8-4BE2-A1BC-A7B17DFB209E}" destId="{4D5F83BC-EA0B-4301-AB03-A4B35B5D3F2F}" srcOrd="0" destOrd="0" presId="urn:microsoft.com/office/officeart/2009/layout/CirclePictureHierarchy"/>
+    <dgm:cxn modelId="{CD9D3009-23FB-4B13-A508-90FABB711F56}" type="presParOf" srcId="{F1DDCECE-A6E8-4BE2-A1BC-A7B17DFB209E}" destId="{F85B2257-EC0D-4F79-A75A-1D4A38B7E843}" srcOrd="1" destOrd="0" presId="urn:microsoft.com/office/officeart/2009/layout/CirclePictureHierarchy"/>
+    <dgm:cxn modelId="{0D1D549D-86F5-4270-AEF9-011973B6AAB7}" type="presParOf" srcId="{CB7FF28D-491A-4671-BD25-EFB305D6A50B}" destId="{55C6142B-FB40-4C9A-BA9C-9794A54DEBC2}" srcOrd="1" destOrd="0" presId="urn:microsoft.com/office/officeart/2009/layout/CirclePictureHierarchy"/>
   </dgm:cxnLst>
   <dgm:bg/>
   <dgm:whole/>
@@ -9465,7 +9467,7 @@
 </file>
 
 <file path=customXml/itemProps1.xml><?xml version="1.0" encoding="utf-8"?>
-<ds:datastoreItem xmlns:ds="http://schemas.openxmlformats.org/officeDocument/2006/customXml" ds:itemID="{DCE54109-EC91-4A42-A986-0820399B3B01}">
+<ds:datastoreItem xmlns:ds="http://schemas.openxmlformats.org/officeDocument/2006/customXml" ds:itemID="{C158699F-0027-4CB0-A54F-BE7B2DC99098}">
   <ds:schemaRefs>
     <ds:schemaRef ds:uri="http://schemas.openxmlformats.org/officeDocument/2006/bibliography"/>
   </ds:schemaRefs>

</xml_diff>